<commit_message>
updates to project charter
</commit_message>
<xml_diff>
--- a/ProjectDocuments/Open Source Message Switch Project Charter.docx
+++ b/ProjectDocuments/Open Source Message Switch Project Charter.docx
@@ -199,23 +199,7 @@
           <w:rFonts w:asciiTheme="majorBidi" w:hAnsiTheme="majorBidi" w:cstheme="majorBidi"/>
           <w:sz w:val="24"/>
         </w:rPr>
-        <w:t xml:space="preserve"> project</w:t>
-      </w:r>
-      <w:r>
-        <w:rPr>
-          <w:rFonts w:asciiTheme="majorBidi" w:hAnsiTheme="majorBidi" w:cstheme="majorBidi"/>
-          <w:sz w:val="24"/>
-        </w:rPr>
-        <w:t>.</w:t>
-      </w:r>
-      <w:bookmarkStart w:id="0" w:name="_GoBack"/>
-      <w:bookmarkEnd w:id="0"/>
-      <w:r>
-        <w:rPr>
-          <w:rFonts w:asciiTheme="majorBidi" w:hAnsiTheme="majorBidi" w:cstheme="majorBidi"/>
-          <w:sz w:val="24"/>
-        </w:rPr>
-        <w:t>.</w:t>
+        <w:t xml:space="preserve"> project.</w:t>
       </w:r>
     </w:p>
     <w:p>
@@ -299,8 +283,29 @@
         </w:rPr>
         <w:t>required to identify people and property, request and receive warrant, arrest, criminal history and hot file information</w:t>
       </w:r>
-      <w:r>
-        <w:t>.  The key business function of the message switch is to provide authorized users the capability to interact with multiple state and national law enforcement data systems to enter and retrieve law enforcement sensitive information.  In providing this business capability, the message switch must provide the ability to monitor system performance and individual transactions that occur throughout the system.  The message switch should provide the following capabilities:</w:t>
+      <w:proofErr w:type="gramStart"/>
+      <w:r>
+        <w:t xml:space="preserve">.  </w:t>
+      </w:r>
+      <w:proofErr w:type="gramEnd"/>
+      <w:r>
+        <w:t>The key business function of the message switch is to provide authorized users the capability to interact with multiple state and national law enforcement data systems to enter and retrieve law enforcement sensitive information</w:t>
+      </w:r>
+      <w:proofErr w:type="gramStart"/>
+      <w:r>
+        <w:t xml:space="preserve">.  </w:t>
+      </w:r>
+      <w:proofErr w:type="gramEnd"/>
+      <w:r>
+        <w:t>In providing this business capability, the message switch must provide the ability to monitor system performance and individual transactions that occur throughout the system</w:t>
+      </w:r>
+      <w:proofErr w:type="gramStart"/>
+      <w:r>
+        <w:t xml:space="preserve">.  </w:t>
+      </w:r>
+      <w:proofErr w:type="gramEnd"/>
+      <w:r>
+        <w:t>The message switch should provide the following capabilities:</w:t>
       </w:r>
     </w:p>
     <w:p>
@@ -1153,7 +1158,23 @@
         </w:rPr>
       </w:pPr>
       <w:r>
-        <w:t>The project team will not develop a client solutions, but will provide specifications for client applications to interface with the OSMS.  A client application is required for a user to interact with the message switch.  Numerous client products exist that could be modified to use the OSMS. The scope of this project is to develop an open source interface/data exchange standard that enables other entities to develop client software to interact with the message switch.</w:t>
+        <w:t>The project team will not develop a client solutions, but will provide specifications for client applications to interface with the OSMS</w:t>
+      </w:r>
+      <w:proofErr w:type="gramStart"/>
+      <w:r>
+        <w:t xml:space="preserve">.  </w:t>
+      </w:r>
+      <w:proofErr w:type="gramEnd"/>
+      <w:r>
+        <w:t>A client application is required for a user to interact with the message switch</w:t>
+      </w:r>
+      <w:proofErr w:type="gramStart"/>
+      <w:r>
+        <w:t xml:space="preserve">.  </w:t>
+      </w:r>
+      <w:proofErr w:type="gramEnd"/>
+      <w:r>
+        <w:t>Numerous client products exist that could be modified to use the OSMS. The scope of this project is to develop an open source interface/data exchange standard that enables other entities to develop client software to interact with the message switch.</w:t>
       </w:r>
     </w:p>
     <w:p>
@@ -1318,8 +1339,21 @@
         </w:numPr>
       </w:pPr>
       <w:r>
-        <w:t xml:space="preserve">The OSMS is configurable to enable the customer to create and manage as many functions as possible using configuration capabilities rather than having to rely on a technology service provider to perform these functions.  This will not remove the need for technological expertise, but this means if such expertise exists in-house, the customer could leverage that expertise and does not have to depend on a vendor to make such updates.  </w:t>
-      </w:r>
+        <w:t>The OSMS is configurable to enable the customer to create and manage as many functions as possible using configuration capabilities rather than having to rely on a technology service provider to perform these functions</w:t>
+      </w:r>
+      <w:proofErr w:type="gramStart"/>
+      <w:r>
+        <w:t xml:space="preserve">.  </w:t>
+      </w:r>
+      <w:proofErr w:type="gramEnd"/>
+      <w:r>
+        <w:t>This will not remove the need for technological expertise, but this means if such expertise exists in-house, the customer could leverage that expertise and does not have to depend on a vendor to make such updates</w:t>
+      </w:r>
+      <w:proofErr w:type="gramStart"/>
+      <w:r>
+        <w:t xml:space="preserve">.  </w:t>
+      </w:r>
+      <w:proofErr w:type="gramEnd"/>
     </w:p>
     <w:p>
       <w:pPr>
@@ -1330,7 +1364,15 @@
         </w:numPr>
       </w:pPr>
       <w:r>
-        <w:t>The solution is standards-based. It will implement justice and industry standards.  This will include the adoption and use of the Global Standards Package and National Information Exchange Model.</w:t>
+        <w:t>The solution is standards-based. It will implement justice and industry standards</w:t>
+      </w:r>
+      <w:proofErr w:type="gramStart"/>
+      <w:r>
+        <w:t xml:space="preserve">.  </w:t>
+      </w:r>
+      <w:proofErr w:type="gramEnd"/>
+      <w:r>
+        <w:t>This will include the adoption and use of the Global Standards Package and National Information Exchange Model.</w:t>
       </w:r>
     </w:p>
     <w:p>
@@ -1354,8 +1396,21 @@
         </w:numPr>
       </w:pPr>
       <w:r>
-        <w:t xml:space="preserve">The team develops a reusable solution and componentize key elements of the system in a granular manner whenever possible to maximize flexibility and reuse.  For instance, the message switch will be designed in a manner that decouples it from any single client application.  </w:t>
-      </w:r>
+        <w:t>The team develops a reusable solution and componentize key elements of the system in a granular manner whenever possible to maximize flexibility and reuse</w:t>
+      </w:r>
+      <w:proofErr w:type="gramStart"/>
+      <w:r>
+        <w:t xml:space="preserve">.  </w:t>
+      </w:r>
+      <w:proofErr w:type="gramEnd"/>
+      <w:r>
+        <w:t>For instance, the message switch will be designed in a manner that decouples it from any single client application</w:t>
+      </w:r>
+      <w:proofErr w:type="gramStart"/>
+      <w:r>
+        <w:t xml:space="preserve">.  </w:t>
+      </w:r>
+      <w:proofErr w:type="gramEnd"/>
     </w:p>
     <w:p>
       <w:pPr>
@@ -1480,13 +1535,14 @@
       </w:r>
     </w:p>
     <w:p/>
-    <w:p/>
-    <w:p>
-      <w:pPr>
-        <w:rPr>
-          <w:color w:val="000000" w:themeColor="text1"/>
-        </w:rPr>
-      </w:pPr>
+    <w:p>
+      <w:pPr>
+        <w:rPr>
+          <w:color w:val="000000" w:themeColor="text1"/>
+        </w:rPr>
+      </w:pPr>
+      <w:bookmarkStart w:id="0" w:name="_GoBack"/>
+      <w:bookmarkEnd w:id="0"/>
       <w:r>
         <w:rPr>
           <w:color w:val="000000" w:themeColor="text1"/>
@@ -1742,7 +1798,21 @@
         <w:rPr>
           <w:color w:val="000000" w:themeColor="text1"/>
         </w:rPr>
-        <w:t xml:space="preserve"> The following core resources will be needed in order to plan this project.  Additional resource requirements may be identified during the planning process.</w:t>
+        <w:t xml:space="preserve"> The following core resources will be needed in order to plan this project</w:t>
+      </w:r>
+      <w:proofErr w:type="gramStart"/>
+      <w:r>
+        <w:rPr>
+          <w:color w:val="000000" w:themeColor="text1"/>
+        </w:rPr>
+        <w:t xml:space="preserve">.  </w:t>
+      </w:r>
+      <w:proofErr w:type="gramEnd"/>
+      <w:r>
+        <w:rPr>
+          <w:color w:val="000000" w:themeColor="text1"/>
+        </w:rPr>
+        <w:t>Additional resource requirements may be identified during the planning process.</w:t>
       </w:r>
       <w:r>
         <w:rPr>
@@ -1751,7 +1821,23 @@
         <w:t xml:space="preserve"> </w:t>
       </w:r>
       <w:r>
-        <w:t>The project team consists of representatives from the Puerto Rico CJIS agency (Sistema de Informacion de Justicia Criminal (SIJC)), the Montana Department of Justice – CJIS Division (MT DOJ), Nlets – the International Justice and Public Safety Network, and SEARCH.</w:t>
+        <w:t xml:space="preserve">The project team consists of representatives from the Puerto Rico CJIS agency (Sistema de </w:t>
+      </w:r>
+      <w:proofErr w:type="spellStart"/>
+      <w:r>
+        <w:t>Informacion</w:t>
+      </w:r>
+      <w:proofErr w:type="spellEnd"/>
+      <w:r>
+        <w:t xml:space="preserve"> de </w:t>
+      </w:r>
+      <w:proofErr w:type="spellStart"/>
+      <w:r>
+        <w:t>Justicia</w:t>
+      </w:r>
+      <w:proofErr w:type="spellEnd"/>
+      <w:r>
+        <w:t xml:space="preserve"> Criminal (SIJC)), the Montana Department of Justice – CJIS Division (MT DOJ), Nlets – the International Justice and Public Safety Network, and SEARCH.</w:t>
       </w:r>
     </w:p>
     <w:p>
@@ -1794,7 +1880,35 @@
         <w:rPr>
           <w:color w:val="000000" w:themeColor="text1"/>
         </w:rPr>
-        <w:t>Responsibilities: Receive and review regular status updates from Project Manager.  Provide course correction and assist in the management of risk.  Approve any devi</w:t>
+        <w:t>Responsibilities: Receive and review regular status updates from Project Manager</w:t>
+      </w:r>
+      <w:proofErr w:type="gramStart"/>
+      <w:r>
+        <w:rPr>
+          <w:color w:val="000000" w:themeColor="text1"/>
+        </w:rPr>
+        <w:t xml:space="preserve">.  </w:t>
+      </w:r>
+      <w:proofErr w:type="gramEnd"/>
+      <w:r>
+        <w:rPr>
+          <w:color w:val="000000" w:themeColor="text1"/>
+        </w:rPr>
+        <w:t>Provide course correction and assist in the management of risk</w:t>
+      </w:r>
+      <w:proofErr w:type="gramStart"/>
+      <w:r>
+        <w:rPr>
+          <w:color w:val="000000" w:themeColor="text1"/>
+        </w:rPr>
+        <w:t xml:space="preserve">.  </w:t>
+      </w:r>
+      <w:proofErr w:type="gramEnd"/>
+      <w:r>
+        <w:rPr>
+          <w:color w:val="000000" w:themeColor="text1"/>
+        </w:rPr>
+        <w:t>Approve any devi</w:t>
       </w:r>
       <w:r>
         <w:rPr>
@@ -1820,7 +1934,21 @@
         <w:rPr>
           <w:color w:val="000000" w:themeColor="text1"/>
         </w:rPr>
-        <w:t>Grant and Project Administrator: Mark Perbix, SEARCH</w:t>
+        <w:t xml:space="preserve">Grant and Project Administrator: Mark </w:t>
+      </w:r>
+      <w:proofErr w:type="spellStart"/>
+      <w:r>
+        <w:rPr>
+          <w:color w:val="000000" w:themeColor="text1"/>
+        </w:rPr>
+        <w:t>Perbix</w:t>
+      </w:r>
+      <w:proofErr w:type="spellEnd"/>
+      <w:r>
+        <w:rPr>
+          <w:color w:val="000000" w:themeColor="text1"/>
+        </w:rPr>
+        <w:t>, SEARCH</w:t>
       </w:r>
     </w:p>
     <w:p>
@@ -2105,7 +2233,49 @@
         <w:rPr>
           <w:color w:val="000000" w:themeColor="text1"/>
         </w:rPr>
-        <w:t>Miguel Soto Pastrana, PR SJIC; Jennifer Viets, MT DOJ; Kate Silhol, Nlets</w:t>
+        <w:t xml:space="preserve">Miguel Soto </w:t>
+      </w:r>
+      <w:proofErr w:type="spellStart"/>
+      <w:r>
+        <w:rPr>
+          <w:color w:val="000000" w:themeColor="text1"/>
+        </w:rPr>
+        <w:t>Pastrana</w:t>
+      </w:r>
+      <w:proofErr w:type="spellEnd"/>
+      <w:r>
+        <w:rPr>
+          <w:color w:val="000000" w:themeColor="text1"/>
+        </w:rPr>
+        <w:t xml:space="preserve">, PR SJIC; Jennifer </w:t>
+      </w:r>
+      <w:proofErr w:type="spellStart"/>
+      <w:r>
+        <w:rPr>
+          <w:color w:val="000000" w:themeColor="text1"/>
+        </w:rPr>
+        <w:t>Viets</w:t>
+      </w:r>
+      <w:proofErr w:type="spellEnd"/>
+      <w:r>
+        <w:rPr>
+          <w:color w:val="000000" w:themeColor="text1"/>
+        </w:rPr>
+        <w:t xml:space="preserve">, MT DOJ; Kate </w:t>
+      </w:r>
+      <w:proofErr w:type="spellStart"/>
+      <w:r>
+        <w:rPr>
+          <w:color w:val="000000" w:themeColor="text1"/>
+        </w:rPr>
+        <w:t>Silhol</w:t>
+      </w:r>
+      <w:proofErr w:type="spellEnd"/>
+      <w:r>
+        <w:rPr>
+          <w:color w:val="000000" w:themeColor="text1"/>
+        </w:rPr>
+        <w:t>, Nlets</w:t>
       </w:r>
     </w:p>
     <w:p>
@@ -2185,7 +2355,21 @@
         <w:rPr>
           <w:color w:val="000000" w:themeColor="text1"/>
         </w:rPr>
-        <w:t xml:space="preserve"> Innovatio </w:t>
+        <w:t xml:space="preserve"> </w:t>
+      </w:r>
+      <w:proofErr w:type="spellStart"/>
+      <w:r>
+        <w:rPr>
+          <w:color w:val="000000" w:themeColor="text1"/>
+        </w:rPr>
+        <w:t>Innovatio</w:t>
+      </w:r>
+      <w:proofErr w:type="spellEnd"/>
+      <w:r>
+        <w:rPr>
+          <w:color w:val="000000" w:themeColor="text1"/>
+        </w:rPr>
+        <w:t xml:space="preserve"> </w:t>
       </w:r>
       <w:r>
         <w:rPr>
@@ -3653,7 +3837,27 @@
                 <w:sz w:val="22"/>
                 <w:szCs w:val="22"/>
               </w:rPr>
-              <w:t>When reports are due or requested</w:t>
+              <w:t xml:space="preserve">When reports </w:t>
+            </w:r>
+            <w:proofErr w:type="gramStart"/>
+            <w:r>
+              <w:rPr>
+                <w:rFonts w:eastAsiaTheme="minorHAnsi"/>
+                <w:color w:val="000000" w:themeColor="text1"/>
+                <w:sz w:val="22"/>
+                <w:szCs w:val="22"/>
+              </w:rPr>
+              <w:t>are</w:t>
+            </w:r>
+            <w:proofErr w:type="gramEnd"/>
+            <w:r>
+              <w:rPr>
+                <w:rFonts w:eastAsiaTheme="minorHAnsi"/>
+                <w:color w:val="000000" w:themeColor="text1"/>
+                <w:sz w:val="22"/>
+                <w:szCs w:val="22"/>
+              </w:rPr>
+              <w:t xml:space="preserve"> due or requested</w:t>
             </w:r>
           </w:p>
         </w:tc>

</xml_diff>

<commit_message>
Project charter, project schedule & initial backlog
</commit_message>
<xml_diff>
--- a/ProjectDocuments/Open Source Message Switch Project Charter.docx
+++ b/ProjectDocuments/Open Source Message Switch Project Charter.docx
@@ -283,8 +283,29 @@
         </w:rPr>
         <w:t>required to identify people and property, request and receive warrant, arrest, criminal history and hot file information</w:t>
       </w:r>
-      <w:r>
-        <w:t>.  The key business function of the message switch is to provide authorized users the capability to interact with multiple state and national law enforcement data systems to enter and retrieve law enforcement sensitive information.  In providing this business capability, the message switch must provide the ability to monitor system performance and individual transactions that occur throughout the system.  The message switch should provide the following capabilities:</w:t>
+      <w:proofErr w:type="gramStart"/>
+      <w:r>
+        <w:t xml:space="preserve">.  </w:t>
+      </w:r>
+      <w:proofErr w:type="gramEnd"/>
+      <w:r>
+        <w:t>The key business function of the message switch is to provide authorized users the capability to interact with multiple state and national law enforcement data systems to enter and retrieve law enforcement sensitive information</w:t>
+      </w:r>
+      <w:proofErr w:type="gramStart"/>
+      <w:r>
+        <w:t xml:space="preserve">.  </w:t>
+      </w:r>
+      <w:proofErr w:type="gramEnd"/>
+      <w:r>
+        <w:t>In providing this business capability, the message switch must provide the ability to monitor system performance and individual transactions that occur throughout the system</w:t>
+      </w:r>
+      <w:proofErr w:type="gramStart"/>
+      <w:r>
+        <w:t xml:space="preserve">.  </w:t>
+      </w:r>
+      <w:proofErr w:type="gramEnd"/>
+      <w:r>
+        <w:t>The message switch should provide the following capabilities:</w:t>
       </w:r>
     </w:p>
     <w:p>
@@ -349,7 +370,15 @@
         <w:spacing w:after="200"/>
       </w:pPr>
       <w:r>
-        <w:t xml:space="preserve">Act as the control terminal message switch for systems such as NCIC and Nlets that require connection to a single </w:t>
+        <w:t xml:space="preserve">Act as the control terminal message switch for systems such as NCIC and </w:t>
+      </w:r>
+      <w:proofErr w:type="spellStart"/>
+      <w:r>
+        <w:t>Nlets</w:t>
+      </w:r>
+      <w:proofErr w:type="spellEnd"/>
+      <w:r>
+        <w:t xml:space="preserve"> that require connection to a single </w:t>
       </w:r>
       <w:r>
         <w:t xml:space="preserve">criminal justice information </w:t>
@@ -452,8 +481,13 @@
         <w:t xml:space="preserve">. </w:t>
       </w:r>
       <w:r>
-        <w:t xml:space="preserve">These are very specialized computer systems that are expensive to acquire and maintain.  </w:t>
-      </w:r>
+        <w:t>These are very specialized computer systems that are expensive to acquire and maintain</w:t>
+      </w:r>
+      <w:proofErr w:type="gramStart"/>
+      <w:r>
+        <w:t xml:space="preserve">.  </w:t>
+      </w:r>
+      <w:proofErr w:type="gramEnd"/>
       <w:r>
         <w:t xml:space="preserve">The </w:t>
       </w:r>
@@ -467,7 +501,7 @@
         <w:t xml:space="preserve">project is to </w:t>
       </w:r>
       <w:r>
-        <w:t>develope</w:t>
+        <w:t>develop</w:t>
       </w:r>
       <w:r>
         <w:t xml:space="preserve"> a message switch</w:t>
@@ -671,32 +705,7 @@
         <w:rPr>
           <w:rFonts w:asciiTheme="majorBidi" w:hAnsiTheme="majorBidi" w:cstheme="majorBidi"/>
         </w:rPr>
-        <w:t xml:space="preserve">. </w:t>
-      </w:r>
-      <w:commentRangeStart w:id="0"/>
-      <w:commentRangeStart w:id="1"/>
-      <w:r>
-        <w:rPr>
-          <w:rFonts w:asciiTheme="majorBidi" w:hAnsiTheme="majorBidi" w:cstheme="majorBidi"/>
-        </w:rPr>
-        <w:t>The initial exchanges that the project team will develop are those based on a routine law enforcement traffic stop</w:t>
-      </w:r>
-      <w:commentRangeEnd w:id="0"/>
-      <w:r>
-        <w:rPr>
-          <w:rStyle w:val="CommentReference"/>
-          <w:rFonts w:asciiTheme="minorHAnsi" w:eastAsiaTheme="minorHAnsi" w:hAnsiTheme="minorHAnsi"/>
-        </w:rPr>
-        <w:commentReference w:id="0"/>
-      </w:r>
-      <w:commentRangeEnd w:id="1"/>
-      <w:r>
-        <w:rPr>
-          <w:rStyle w:val="CommentReference"/>
-          <w:rFonts w:asciiTheme="minorHAnsi" w:eastAsiaTheme="minorHAnsi" w:hAnsiTheme="minorHAnsi"/>
-          <w:lang w:eastAsia="en-US" w:bidi="ar-SA"/>
-        </w:rPr>
-        <w:commentReference w:id="1"/>
+        <w:t>. The initial exchanges that the project team will develop are those based on a routine law enforcement traffic stop</w:t>
       </w:r>
       <w:r>
         <w:rPr>
@@ -857,11 +866,19 @@
           <w:rFonts w:asciiTheme="majorBidi" w:hAnsiTheme="majorBidi" w:cstheme="majorBidi"/>
         </w:rPr>
       </w:pPr>
+      <w:proofErr w:type="spellStart"/>
       <w:r>
         <w:rPr>
           <w:rFonts w:asciiTheme="majorBidi" w:hAnsiTheme="majorBidi" w:cstheme="majorBidi"/>
         </w:rPr>
-        <w:t xml:space="preserve">Nlets (The International Justice and Public Safety Network) </w:t>
+        <w:t>Nlets</w:t>
+      </w:r>
+      <w:proofErr w:type="spellEnd"/>
+      <w:r>
+        <w:rPr>
+          <w:rFonts w:asciiTheme="majorBidi" w:hAnsiTheme="majorBidi" w:cstheme="majorBidi"/>
+        </w:rPr>
+        <w:t xml:space="preserve"> (The International Justice and Public Safety Network) </w:t>
       </w:r>
     </w:p>
     <w:p>
@@ -1268,32 +1285,30 @@
       <w:r>
         <w:t>a commercial</w:t>
       </w:r>
-      <w:commentRangeStart w:id="2"/>
-      <w:commentRangeStart w:id="3"/>
-      <w:r>
-        <w:t xml:space="preserve"> client solutions</w:t>
-      </w:r>
-      <w:commentRangeEnd w:id="2"/>
-      <w:r>
-        <w:rPr>
-          <w:rStyle w:val="CommentReference"/>
-          <w:rFonts w:asciiTheme="minorHAnsi" w:eastAsiaTheme="minorHAnsi" w:hAnsiTheme="minorHAnsi" w:cstheme="minorBidi"/>
-        </w:rPr>
-        <w:commentReference w:id="2"/>
-      </w:r>
-      <w:commentRangeEnd w:id="3"/>
-      <w:r>
-        <w:rPr>
-          <w:rStyle w:val="CommentReference"/>
-          <w:rFonts w:asciiTheme="minorHAnsi" w:eastAsiaTheme="minorHAnsi" w:hAnsiTheme="minorHAnsi" w:cstheme="minorBidi"/>
-        </w:rPr>
-        <w:commentReference w:id="3"/>
+      <w:r>
+        <w:t xml:space="preserve"> client solution</w:t>
       </w:r>
       <w:r>
         <w:t xml:space="preserve"> </w:t>
       </w:r>
       <w:r>
-        <w:t xml:space="preserve">but will provide specifications for client applications to interface with the OSMS.  A client application is required for a user to interact with the message switch.  Numerous client products exist that could be modified to use </w:t>
+        <w:t>but will provide specifications for client applications to interface with the OSMS</w:t>
+      </w:r>
+      <w:proofErr w:type="gramStart"/>
+      <w:r>
+        <w:t xml:space="preserve">.  </w:t>
+      </w:r>
+      <w:proofErr w:type="gramEnd"/>
+      <w:r>
+        <w:t>A client application is required for a user to interact with the message switch</w:t>
+      </w:r>
+      <w:proofErr w:type="gramStart"/>
+      <w:r>
+        <w:t xml:space="preserve">.  </w:t>
+      </w:r>
+      <w:proofErr w:type="gramEnd"/>
+      <w:r>
+        <w:t xml:space="preserve">Numerous client products exist that could be modified to use </w:t>
       </w:r>
       <w:r>
         <w:lastRenderedPageBreak/>
@@ -1494,8 +1509,21 @@
         </w:numPr>
       </w:pPr>
       <w:r>
-        <w:t xml:space="preserve">The OSMS is configurable to enable the customer to create and manage as many functions as possible using configuration capabilities rather than having to rely on a technology service provider to perform these functions.  This will not remove the need for technological expertise, but if such expertise exists in-house, the customer could leverage that expertise and does not have to depend on a vendor to make such updates.  </w:t>
-      </w:r>
+        <w:t>The OSMS is configurable to enable the customer to create and manage as many functions as possible using configuration capabilities rather than having to rely on a technology service provider to perform these functions</w:t>
+      </w:r>
+      <w:proofErr w:type="gramStart"/>
+      <w:r>
+        <w:t xml:space="preserve">.  </w:t>
+      </w:r>
+      <w:proofErr w:type="gramEnd"/>
+      <w:r>
+        <w:t>This will not remove the need for technological expertise, but if such expertise exists in-house, the customer could leverage that expertise and does not have to depend on a vendor to make such updates</w:t>
+      </w:r>
+      <w:proofErr w:type="gramStart"/>
+      <w:r>
+        <w:t xml:space="preserve">.  </w:t>
+      </w:r>
+      <w:proofErr w:type="gramEnd"/>
     </w:p>
     <w:p>
       <w:pPr>
@@ -1506,7 +1534,15 @@
         </w:numPr>
       </w:pPr>
       <w:r>
-        <w:t>The solution is standards-based. It will implement justice and industry standards.  This will include the adoption and use of the Global Standards Package and National Information Exchange Model.</w:t>
+        <w:t>The solution is standards-based. It will implement justice and industry standards</w:t>
+      </w:r>
+      <w:proofErr w:type="gramStart"/>
+      <w:r>
+        <w:t xml:space="preserve">.  </w:t>
+      </w:r>
+      <w:proofErr w:type="gramEnd"/>
+      <w:r>
+        <w:t>This will include the adoption and use of the Global Standards Package and National Information Exchange Model.</w:t>
       </w:r>
     </w:p>
     <w:p>
@@ -1547,9 +1583,19 @@
       <w:r>
         <w:t xml:space="preserve"> whenever possible</w:t>
       </w:r>
-      <w:r>
-        <w:t xml:space="preserve">.  For instance, the message switch will be designed in a manner that decouples it from any single client application.  </w:t>
-      </w:r>
+      <w:proofErr w:type="gramStart"/>
+      <w:r>
+        <w:t xml:space="preserve">.  </w:t>
+      </w:r>
+      <w:proofErr w:type="gramEnd"/>
+      <w:r>
+        <w:t>For instance, the message switch will be designed in a manner that decouples it from any single client application</w:t>
+      </w:r>
+      <w:proofErr w:type="gramStart"/>
+      <w:r>
+        <w:t xml:space="preserve">.  </w:t>
+      </w:r>
+      <w:proofErr w:type="gramEnd"/>
     </w:p>
     <w:p>
       <w:pPr>
@@ -1771,8 +1817,13 @@
       <w:r>
         <w:t>grant</w:t>
       </w:r>
-      <w:r>
-        <w:t>.  T</w:t>
+      <w:proofErr w:type="gramStart"/>
+      <w:r>
+        <w:t xml:space="preserve">.  </w:t>
+      </w:r>
+      <w:proofErr w:type="gramEnd"/>
+      <w:r>
+        <w:t>T</w:t>
       </w:r>
       <w:r>
         <w:t xml:space="preserve">hese funds are limited and the project is under strict spending </w:t>
@@ -1975,7 +2026,15 @@
         <w:t>rant oversight</w:t>
       </w:r>
       <w:r>
-        <w:t xml:space="preserve"> process.  Continued delays adversely </w:t>
+        <w:t xml:space="preserve"> process</w:t>
+      </w:r>
+      <w:proofErr w:type="gramStart"/>
+      <w:r>
+        <w:t xml:space="preserve">.  </w:t>
+      </w:r>
+      <w:proofErr w:type="gramEnd"/>
+      <w:r>
+        <w:t xml:space="preserve">Continued delays adversely </w:t>
       </w:r>
       <w:r>
         <w:t xml:space="preserve">affect the timeline and </w:t>
@@ -2074,7 +2133,21 @@
         <w:rPr>
           <w:color w:val="000000" w:themeColor="text1"/>
         </w:rPr>
-        <w:t xml:space="preserve"> this project.  Additional resource requirements may be identified during the planning process.</w:t>
+        <w:t xml:space="preserve"> this project</w:t>
+      </w:r>
+      <w:proofErr w:type="gramStart"/>
+      <w:r>
+        <w:rPr>
+          <w:color w:val="000000" w:themeColor="text1"/>
+        </w:rPr>
+        <w:t xml:space="preserve">.  </w:t>
+      </w:r>
+      <w:proofErr w:type="gramEnd"/>
+      <w:r>
+        <w:rPr>
+          <w:color w:val="000000" w:themeColor="text1"/>
+        </w:rPr>
+        <w:t>Additional resource requirements may be identified during the planning process.</w:t>
       </w:r>
       <w:r>
         <w:rPr>
@@ -2083,7 +2156,31 @@
         <w:t xml:space="preserve"> </w:t>
       </w:r>
       <w:r>
-        <w:t>The project team consists of representatives from the Puerto Rico CJIS agency (Sistema de Informacion de Justicia Criminal (SIJC)), the Montana Department of Justice – CJIS Division (MT DOJ), Nlets – the International Justice and Public Safety Network, and SEARCH.</w:t>
+        <w:t xml:space="preserve">The project team consists of representatives from the Puerto Rico CJIS agency (Sistema de </w:t>
+      </w:r>
+      <w:proofErr w:type="spellStart"/>
+      <w:r>
+        <w:t>Informacion</w:t>
+      </w:r>
+      <w:proofErr w:type="spellEnd"/>
+      <w:r>
+        <w:t xml:space="preserve"> de </w:t>
+      </w:r>
+      <w:proofErr w:type="spellStart"/>
+      <w:r>
+        <w:t>Justicia</w:t>
+      </w:r>
+      <w:proofErr w:type="spellEnd"/>
+      <w:r>
+        <w:t xml:space="preserve"> Criminal (SIJC)), the Montana Department of Justice – CJIS Division (MT DOJ), </w:t>
+      </w:r>
+      <w:proofErr w:type="spellStart"/>
+      <w:r>
+        <w:t>Nlets</w:t>
+      </w:r>
+      <w:proofErr w:type="spellEnd"/>
+      <w:r>
+        <w:t xml:space="preserve"> – the International Justice and Public Safety Network, and SEARCH.</w:t>
       </w:r>
     </w:p>
     <w:p>
@@ -2116,7 +2213,21 @@
         <w:rPr>
           <w:color w:val="000000" w:themeColor="text1"/>
         </w:rPr>
-        <w:t xml:space="preserve"> and Miguel Soto Pastrana, PR DOJ</w:t>
+        <w:t xml:space="preserve"> and Miguel Soto </w:t>
+      </w:r>
+      <w:proofErr w:type="spellStart"/>
+      <w:r>
+        <w:rPr>
+          <w:color w:val="000000" w:themeColor="text1"/>
+        </w:rPr>
+        <w:t>Pastrana</w:t>
+      </w:r>
+      <w:proofErr w:type="spellEnd"/>
+      <w:r>
+        <w:rPr>
+          <w:color w:val="000000" w:themeColor="text1"/>
+        </w:rPr>
+        <w:t>, PR DOJ</w:t>
       </w:r>
     </w:p>
     <w:p>
@@ -2133,7 +2244,35 @@
         <w:rPr>
           <w:color w:val="000000" w:themeColor="text1"/>
         </w:rPr>
-        <w:t>Responsibilities: Receive and review regular status updates from Project Manager.  Provide course correction and assist in the management of risk.  Approve any devi</w:t>
+        <w:t>Responsibilities: Receive and review regular status updates from Project Manager</w:t>
+      </w:r>
+      <w:proofErr w:type="gramStart"/>
+      <w:r>
+        <w:rPr>
+          <w:color w:val="000000" w:themeColor="text1"/>
+        </w:rPr>
+        <w:t xml:space="preserve">.  </w:t>
+      </w:r>
+      <w:proofErr w:type="gramEnd"/>
+      <w:r>
+        <w:rPr>
+          <w:color w:val="000000" w:themeColor="text1"/>
+        </w:rPr>
+        <w:t>Provide course correction and assist in the management of risk</w:t>
+      </w:r>
+      <w:proofErr w:type="gramStart"/>
+      <w:r>
+        <w:rPr>
+          <w:color w:val="000000" w:themeColor="text1"/>
+        </w:rPr>
+        <w:t xml:space="preserve">.  </w:t>
+      </w:r>
+      <w:proofErr w:type="gramEnd"/>
+      <w:r>
+        <w:rPr>
+          <w:color w:val="000000" w:themeColor="text1"/>
+        </w:rPr>
+        <w:t>Approve any devi</w:t>
       </w:r>
       <w:r>
         <w:rPr>
@@ -2159,7 +2298,21 @@
         <w:rPr>
           <w:color w:val="000000" w:themeColor="text1"/>
         </w:rPr>
-        <w:t>Grant and Project Administrator: Mark Perbix, SEARCH</w:t>
+        <w:t xml:space="preserve">Grant and Project Administrator: Mark </w:t>
+      </w:r>
+      <w:proofErr w:type="spellStart"/>
+      <w:r>
+        <w:rPr>
+          <w:color w:val="000000" w:themeColor="text1"/>
+        </w:rPr>
+        <w:t>Perbix</w:t>
+      </w:r>
+      <w:proofErr w:type="spellEnd"/>
+      <w:r>
+        <w:rPr>
+          <w:color w:val="000000" w:themeColor="text1"/>
+        </w:rPr>
+        <w:t>, SEARCH</w:t>
       </w:r>
     </w:p>
     <w:p>
@@ -2239,8 +2392,44 @@
         <w:rPr>
           <w:color w:val="000000" w:themeColor="text1"/>
         </w:rPr>
-        <w:t xml:space="preserve"> Oversees and approves all technical components and artifacts.  Ensures that the system capabilities perform as expected.  Oversees software development expenditures.  </w:t>
-      </w:r>
+        <w:t xml:space="preserve"> Oversees and approves all technical components and artifacts</w:t>
+      </w:r>
+      <w:proofErr w:type="gramStart"/>
+      <w:r>
+        <w:rPr>
+          <w:color w:val="000000" w:themeColor="text1"/>
+        </w:rPr>
+        <w:t xml:space="preserve">.  </w:t>
+      </w:r>
+      <w:proofErr w:type="gramEnd"/>
+      <w:r>
+        <w:rPr>
+          <w:color w:val="000000" w:themeColor="text1"/>
+        </w:rPr>
+        <w:t>Ensures that the system capabilities perform as expected</w:t>
+      </w:r>
+      <w:proofErr w:type="gramStart"/>
+      <w:r>
+        <w:rPr>
+          <w:color w:val="000000" w:themeColor="text1"/>
+        </w:rPr>
+        <w:t xml:space="preserve">.  </w:t>
+      </w:r>
+      <w:proofErr w:type="gramEnd"/>
+      <w:r>
+        <w:rPr>
+          <w:color w:val="000000" w:themeColor="text1"/>
+        </w:rPr>
+        <w:t>Oversees software development expenditures</w:t>
+      </w:r>
+      <w:proofErr w:type="gramStart"/>
+      <w:r>
+        <w:rPr>
+          <w:color w:val="000000" w:themeColor="text1"/>
+        </w:rPr>
+        <w:t xml:space="preserve">.  </w:t>
+      </w:r>
+      <w:proofErr w:type="gramEnd"/>
     </w:p>
     <w:p>
       <w:pPr>
@@ -2344,7 +2533,21 @@
         <w:rPr>
           <w:color w:val="000000" w:themeColor="text1"/>
         </w:rPr>
-        <w:t xml:space="preserve">Manage development of  “stories” used to assign tasks and assess results of software developers and other technical service providers.  </w:t>
+        <w:t xml:space="preserve">Manage development </w:t>
+      </w:r>
+      <w:proofErr w:type="gramStart"/>
+      <w:r>
+        <w:rPr>
+          <w:color w:val="000000" w:themeColor="text1"/>
+        </w:rPr>
+        <w:t>of  “</w:t>
+      </w:r>
+      <w:proofErr w:type="gramEnd"/>
+      <w:r>
+        <w:rPr>
+          <w:color w:val="000000" w:themeColor="text1"/>
+        </w:rPr>
+        <w:t xml:space="preserve">stories” used to assign tasks and assess results of software developers and other technical service providers.  </w:t>
       </w:r>
       <w:r>
         <w:rPr>
@@ -2404,8 +2607,28 @@
         <w:rPr>
           <w:color w:val="000000" w:themeColor="text1"/>
         </w:rPr>
-        <w:t xml:space="preserve"> to include task accomplished, task planned for upcoming period, task remaining,  issues open, issues closed; obtain approvals of the project plan; monitor the work and budget against the approved plans; manage risk and issues identified by stakeholders and team members.  </w:t>
-      </w:r>
+        <w:t xml:space="preserve"> to include task accomplished, task planned for upcoming period, task </w:t>
+      </w:r>
+      <w:r>
+        <w:rPr>
+          <w:color w:val="000000" w:themeColor="text1"/>
+        </w:rPr>
+        <w:t>remaining, issues</w:t>
+      </w:r>
+      <w:r>
+        <w:rPr>
+          <w:color w:val="000000" w:themeColor="text1"/>
+        </w:rPr>
+        <w:t xml:space="preserve"> open, issues closed; obtain approvals of the project plan; monitor the work and budget against the approved plans; manage risk and issues identified by stakeholders and team members</w:t>
+      </w:r>
+      <w:proofErr w:type="gramStart"/>
+      <w:r>
+        <w:rPr>
+          <w:color w:val="000000" w:themeColor="text1"/>
+        </w:rPr>
+        <w:t xml:space="preserve">.  </w:t>
+      </w:r>
+      <w:proofErr w:type="gramEnd"/>
     </w:p>
     <w:p>
       <w:pPr>
@@ -2486,8 +2709,58 @@
         <w:rPr>
           <w:color w:val="000000" w:themeColor="text1"/>
         </w:rPr>
-        <w:t>Miguel Soto Pastrana, PR SJIC; Jennifer Viets, MT DOJ; Kate Silhol, Nlets</w:t>
-      </w:r>
+        <w:t xml:space="preserve">Miguel Soto </w:t>
+      </w:r>
+      <w:proofErr w:type="spellStart"/>
+      <w:r>
+        <w:rPr>
+          <w:color w:val="000000" w:themeColor="text1"/>
+        </w:rPr>
+        <w:t>Pastrana</w:t>
+      </w:r>
+      <w:proofErr w:type="spellEnd"/>
+      <w:r>
+        <w:rPr>
+          <w:color w:val="000000" w:themeColor="text1"/>
+        </w:rPr>
+        <w:t xml:space="preserve">, PR SJIC; Jennifer </w:t>
+      </w:r>
+      <w:proofErr w:type="spellStart"/>
+      <w:r>
+        <w:rPr>
+          <w:color w:val="000000" w:themeColor="text1"/>
+        </w:rPr>
+        <w:t>Viets</w:t>
+      </w:r>
+      <w:proofErr w:type="spellEnd"/>
+      <w:r>
+        <w:rPr>
+          <w:color w:val="000000" w:themeColor="text1"/>
+        </w:rPr>
+        <w:t xml:space="preserve">, MT DOJ; Kate </w:t>
+      </w:r>
+      <w:proofErr w:type="spellStart"/>
+      <w:r>
+        <w:rPr>
+          <w:color w:val="000000" w:themeColor="text1"/>
+        </w:rPr>
+        <w:t>Silhol</w:t>
+      </w:r>
+      <w:proofErr w:type="spellEnd"/>
+      <w:r>
+        <w:rPr>
+          <w:color w:val="000000" w:themeColor="text1"/>
+        </w:rPr>
+        <w:t xml:space="preserve">, </w:t>
+      </w:r>
+      <w:proofErr w:type="spellStart"/>
+      <w:r>
+        <w:rPr>
+          <w:color w:val="000000" w:themeColor="text1"/>
+        </w:rPr>
+        <w:t>Nlets</w:t>
+      </w:r>
+      <w:proofErr w:type="spellEnd"/>
     </w:p>
     <w:p>
       <w:pPr>
@@ -2578,7 +2851,21 @@
         <w:rPr>
           <w:color w:val="000000" w:themeColor="text1"/>
         </w:rPr>
-        <w:t xml:space="preserve"> Innovatio </w:t>
+        <w:t xml:space="preserve"> </w:t>
+      </w:r>
+      <w:proofErr w:type="spellStart"/>
+      <w:r>
+        <w:rPr>
+          <w:color w:val="000000" w:themeColor="text1"/>
+        </w:rPr>
+        <w:t>Innovatio</w:t>
+      </w:r>
+      <w:proofErr w:type="spellEnd"/>
+      <w:r>
+        <w:rPr>
+          <w:color w:val="000000" w:themeColor="text1"/>
+        </w:rPr>
+        <w:t xml:space="preserve"> </w:t>
       </w:r>
       <w:r>
         <w:rPr>
@@ -4059,7 +4346,27 @@
                 <w:sz w:val="22"/>
                 <w:szCs w:val="22"/>
               </w:rPr>
-              <w:t>When reports are due or requested</w:t>
+              <w:t xml:space="preserve">When reports </w:t>
+            </w:r>
+            <w:proofErr w:type="gramStart"/>
+            <w:r>
+              <w:rPr>
+                <w:rFonts w:eastAsiaTheme="minorHAnsi"/>
+                <w:color w:val="000000" w:themeColor="text1"/>
+                <w:sz w:val="22"/>
+                <w:szCs w:val="22"/>
+              </w:rPr>
+              <w:t>are</w:t>
+            </w:r>
+            <w:proofErr w:type="gramEnd"/>
+            <w:r>
+              <w:rPr>
+                <w:rFonts w:eastAsiaTheme="minorHAnsi"/>
+                <w:color w:val="000000" w:themeColor="text1"/>
+                <w:sz w:val="22"/>
+                <w:szCs w:val="22"/>
+              </w:rPr>
+              <w:t xml:space="preserve"> due or requested</w:t>
             </w:r>
           </w:p>
         </w:tc>
@@ -4247,16 +4554,20 @@
         <w:tc>
           <w:tcPr>
             <w:tcW w:w="5408" w:type="dxa"/>
-            <w:shd w:val="clear" w:color="auto" w:fill="auto"/>
-          </w:tcPr>
-          <w:p>
-            <w:pPr>
-              <w:rPr>
-                <w:color w:val="000000" w:themeColor="text1"/>
-              </w:rPr>
-            </w:pPr>
-            <w:r>
-              <w:rPr>
+            <w:shd w:val="clear" w:color="auto" w:fill="5B9BD5" w:themeFill="accent5"/>
+          </w:tcPr>
+          <w:p>
+            <w:pPr>
+              <w:rPr>
+                <w:b/>
+                <w:bCs/>
+                <w:color w:val="000000" w:themeColor="text1"/>
+              </w:rPr>
+            </w:pPr>
+            <w:r>
+              <w:rPr>
+                <w:b/>
+                <w:bCs/>
                 <w:color w:val="000000" w:themeColor="text1"/>
               </w:rPr>
               <w:lastRenderedPageBreak/>
@@ -4267,17 +4578,21 @@
         <w:tc>
           <w:tcPr>
             <w:tcW w:w="1470" w:type="dxa"/>
-            <w:shd w:val="clear" w:color="auto" w:fill="auto"/>
+            <w:shd w:val="clear" w:color="auto" w:fill="5B9BD5" w:themeFill="accent5"/>
           </w:tcPr>
           <w:p>
             <w:pPr>
               <w:jc w:val="center"/>
               <w:rPr>
-                <w:color w:val="000000" w:themeColor="text1"/>
-              </w:rPr>
-            </w:pPr>
-            <w:r>
-              <w:rPr>
+                <w:b/>
+                <w:bCs/>
+                <w:color w:val="000000" w:themeColor="text1"/>
+              </w:rPr>
+            </w:pPr>
+            <w:r>
+              <w:rPr>
+                <w:b/>
+                <w:bCs/>
                 <w:color w:val="000000" w:themeColor="text1"/>
               </w:rPr>
               <w:t>Start</w:t>
@@ -4287,17 +4602,21 @@
         <w:tc>
           <w:tcPr>
             <w:tcW w:w="1426" w:type="dxa"/>
-            <w:shd w:val="clear" w:color="auto" w:fill="auto"/>
+            <w:shd w:val="clear" w:color="auto" w:fill="5B9BD5" w:themeFill="accent5"/>
           </w:tcPr>
           <w:p>
             <w:pPr>
               <w:jc w:val="center"/>
               <w:rPr>
-                <w:color w:val="000000" w:themeColor="text1"/>
-              </w:rPr>
-            </w:pPr>
-            <w:r>
-              <w:rPr>
+                <w:b/>
+                <w:bCs/>
+                <w:color w:val="000000" w:themeColor="text1"/>
+              </w:rPr>
+            </w:pPr>
+            <w:r>
+              <w:rPr>
+                <w:b/>
+                <w:bCs/>
                 <w:color w:val="000000" w:themeColor="text1"/>
               </w:rPr>
               <w:t>Finish</w:t>
@@ -4416,7 +4735,15 @@
               <w:rPr>
                 <w:color w:val="000000" w:themeColor="text1"/>
               </w:rPr>
-              <w:t>Deliverable 1: Requirements Analysis</w:t>
+              <w:t>Deliverable 1: Requirements Ana</w:t>
+            </w:r>
+            <w:bookmarkStart w:id="0" w:name="_GoBack"/>
+            <w:bookmarkEnd w:id="0"/>
+            <w:r>
+              <w:rPr>
+                <w:color w:val="000000" w:themeColor="text1"/>
+              </w:rPr>
+              <w:t>lysis</w:t>
             </w:r>
           </w:p>
         </w:tc>
@@ -4747,8 +5074,6 @@
         </w:rPr>
         <w:t>Preliminary Budget</w:t>
       </w:r>
-      <w:bookmarkStart w:id="4" w:name="_GoBack"/>
-      <w:bookmarkEnd w:id="4"/>
     </w:p>
     <w:p>
       <w:pPr>
@@ -6062,8 +6387,6 @@
       </w:tr>
     </w:tbl>
     <w:p/>
-    <w:p/>
-    <w:p/>
     <w:p>
       <w:pPr>
         <w:shd w:val="clear" w:color="auto" w:fill="D5DCE4" w:themeFill="text2" w:themeFillTint="33"/>
@@ -6084,14 +6407,14 @@
           <w:rFonts w:ascii="Arial" w:hAnsi="Arial" w:cs="Arial"/>
           <w:b/>
         </w:rPr>
-        <w:t>Success?</w:t>
+        <w:t>Success</w:t>
       </w:r>
       <w:r>
         <w:rPr>
           <w:rFonts w:ascii="Arial" w:hAnsi="Arial" w:cs="Arial"/>
           <w:b/>
         </w:rPr>
-        <w:t>Approval Requirements</w:t>
+        <w:t xml:space="preserve"> Requirements</w:t>
       </w:r>
     </w:p>
     <w:p>
@@ -6112,7 +6435,7 @@
         <w:rPr>
           <w:color w:val="000000" w:themeColor="text1"/>
         </w:rPr>
-        <w:t xml:space="preserve">This project will be successful when  the message switch has been successfully deployed in at least one location (Puerto Rico or Montana) and has the capabilities to:  </w:t>
+        <w:t xml:space="preserve">This project will be successful when the message switch has been successfully deployed in at least one location (Puerto Rico or Montana) and has the capabilities to:  </w:t>
       </w:r>
     </w:p>
     <w:p>
@@ -6172,7 +6495,6 @@
         </w:numPr>
       </w:pPr>
       <w:r>
-        <w:lastRenderedPageBreak/>
         <w:t>send, receive and correlate messages sent to multiple remote systems; and</w:t>
       </w:r>
     </w:p>
@@ -6199,84 +6521,6 @@
     </w:sectPr>
   </w:body>
 </w:document>
-</file>
-
-<file path=word/comments.xml><?xml version="1.0" encoding="utf-8"?>
-<w:comments xmlns:wpc="http://schemas.microsoft.com/office/word/2010/wordprocessingCanvas" xmlns:mo="http://schemas.microsoft.com/office/mac/office/2008/main" xmlns:mc="http://schemas.openxmlformats.org/markup-compatibility/2006" xmlns:mv="urn:schemas-microsoft-com:mac:vml" xmlns:o="urn:schemas-microsoft-com:office:office" xmlns:r="http://schemas.openxmlformats.org/officeDocument/2006/relationships" xmlns:m="http://schemas.openxmlformats.org/officeDocument/2006/math" xmlns:v="urn:schemas-microsoft-com:vml" xmlns:wp14="http://schemas.microsoft.com/office/word/2010/wordprocessingDrawing" xmlns:wp="http://schemas.openxmlformats.org/drawingml/2006/wordprocessingDrawing" xmlns:w10="urn:schemas-microsoft-com:office:word" xmlns:w="http://schemas.openxmlformats.org/wordprocessingml/2006/main" xmlns:w14="http://schemas.microsoft.com/office/word/2010/wordml" xmlns:w15="http://schemas.microsoft.com/office/word/2012/wordml" xmlns:wpg="http://schemas.microsoft.com/office/word/2010/wordprocessingGroup" xmlns:wpi="http://schemas.microsoft.com/office/word/2010/wordprocessingInk" xmlns:wne="http://schemas.microsoft.com/office/word/2006/wordml" xmlns:wps="http://schemas.microsoft.com/office/word/2010/wordprocessingShape" mc:Ignorable="w14 w15 wp14">
-  <w:comment w:id="0" w:author="Mark Perbix" w:date="2018-02-15T16:26:00Z" w:initials="MP">
-    <w:p>
-      <w:pPr>
-        <w:pStyle w:val="CommentText"/>
-      </w:pPr>
-      <w:r>
-        <w:rPr>
-          <w:rStyle w:val="CommentReference"/>
-        </w:rPr>
-        <w:annotationRef/>
-      </w:r>
-      <w:r>
-        <w:t>Which are which queries from the above.  If so, then this should preceed not follow the list.</w:t>
-      </w:r>
-    </w:p>
-  </w:comment>
-  <w:comment w:id="1" w:author="Michael Jacobson" w:date="2018-02-16T10:48:00Z" w:initials="MJ">
-    <w:p>
-      <w:pPr>
-        <w:pStyle w:val="CommentText"/>
-      </w:pPr>
-      <w:r>
-        <w:rPr>
-          <w:rStyle w:val="CommentReference"/>
-        </w:rPr>
-        <w:annotationRef/>
-      </w:r>
-      <w:r>
-        <w:t>moved</w:t>
-      </w:r>
-    </w:p>
-  </w:comment>
-  <w:comment w:id="2" w:author="Mark Perbix" w:date="2018-02-15T16:27:00Z" w:initials="MP">
-    <w:p>
-      <w:pPr>
-        <w:pStyle w:val="CommentText"/>
-      </w:pPr>
-      <w:r>
-        <w:rPr>
-          <w:rStyle w:val="CommentReference"/>
-        </w:rPr>
-        <w:annotationRef/>
-      </w:r>
-      <w:r>
-        <w:t>This may change since we have Edrick on board.  PR will want to integrate with RCI and develop a mobile solution.</w:t>
-      </w:r>
-    </w:p>
-  </w:comment>
-  <w:comment w:id="3" w:author="Michael Jacobson" w:date="2018-02-16T10:49:00Z" w:initials="MJ">
-    <w:p>
-      <w:pPr>
-        <w:pStyle w:val="CommentText"/>
-      </w:pPr>
-      <w:r>
-        <w:rPr>
-          <w:rStyle w:val="CommentReference"/>
-        </w:rPr>
-        <w:annotationRef/>
-      </w:r>
-      <w:r>
-        <w:t>Edited, let me know what you think</w:t>
-      </w:r>
-    </w:p>
-  </w:comment>
-</w:comments>
-</file>
-
-<file path=word/commentsExtended.xml><?xml version="1.0" encoding="utf-8"?>
-<w15:commentsEx xmlns:wpc="http://schemas.microsoft.com/office/word/2010/wordprocessingCanvas" xmlns:mo="http://schemas.microsoft.com/office/mac/office/2008/main" xmlns:mc="http://schemas.openxmlformats.org/markup-compatibility/2006" xmlns:mv="urn:schemas-microsoft-com:mac:vml" xmlns:o="urn:schemas-microsoft-com:office:office" xmlns:r="http://schemas.openxmlformats.org/officeDocument/2006/relationships" xmlns:m="http://schemas.openxmlformats.org/officeDocument/2006/math" xmlns:v="urn:schemas-microsoft-com:vml" xmlns:wp14="http://schemas.microsoft.com/office/word/2010/wordprocessingDrawing" xmlns:wp="http://schemas.openxmlformats.org/drawingml/2006/wordprocessingDrawing" xmlns:w10="urn:schemas-microsoft-com:office:word" xmlns:w="http://schemas.openxmlformats.org/wordprocessingml/2006/main" xmlns:w14="http://schemas.microsoft.com/office/word/2010/wordml" xmlns:w15="http://schemas.microsoft.com/office/word/2012/wordml" xmlns:wpg="http://schemas.microsoft.com/office/word/2010/wordprocessingGroup" xmlns:wpi="http://schemas.microsoft.com/office/word/2010/wordprocessingInk" xmlns:wne="http://schemas.microsoft.com/office/word/2006/wordml" xmlns:wps="http://schemas.microsoft.com/office/word/2010/wordprocessingShape" mc:Ignorable="w14 w15 wp14">
-  <w15:commentEx w15:paraId="5BE72383" w15:done="0"/>
-  <w15:commentEx w15:paraId="3568D602" w15:paraIdParent="5BE72383" w15:done="0"/>
-  <w15:commentEx w15:paraId="4914B74E" w15:done="0"/>
-  <w15:commentEx w15:paraId="3CD8AF0A" w15:paraIdParent="4914B74E" w15:done="0"/>
-</w15:commentsEx>
 </file>
 
 <file path=word/endnotes.xml><?xml version="1.0" encoding="utf-8"?>
@@ -7652,14 +7896,6 @@
     <w:abstractNumId w:val="0"/>
   </w:num>
 </w:numbering>
-</file>
-
-<file path=word/people.xml><?xml version="1.0" encoding="utf-8"?>
-<w15:people xmlns:wpc="http://schemas.microsoft.com/office/word/2010/wordprocessingCanvas" xmlns:mo="http://schemas.microsoft.com/office/mac/office/2008/main" xmlns:mc="http://schemas.openxmlformats.org/markup-compatibility/2006" xmlns:mv="urn:schemas-microsoft-com:mac:vml" xmlns:o="urn:schemas-microsoft-com:office:office" xmlns:r="http://schemas.openxmlformats.org/officeDocument/2006/relationships" xmlns:m="http://schemas.openxmlformats.org/officeDocument/2006/math" xmlns:v="urn:schemas-microsoft-com:vml" xmlns:wp14="http://schemas.microsoft.com/office/word/2010/wordprocessingDrawing" xmlns:wp="http://schemas.openxmlformats.org/drawingml/2006/wordprocessingDrawing" xmlns:w10="urn:schemas-microsoft-com:office:word" xmlns:w="http://schemas.openxmlformats.org/wordprocessingml/2006/main" xmlns:w14="http://schemas.microsoft.com/office/word/2010/wordml" xmlns:w15="http://schemas.microsoft.com/office/word/2012/wordml" xmlns:wpg="http://schemas.microsoft.com/office/word/2010/wordprocessingGroup" xmlns:wpi="http://schemas.microsoft.com/office/word/2010/wordprocessingInk" xmlns:wne="http://schemas.microsoft.com/office/word/2006/wordml" xmlns:wps="http://schemas.microsoft.com/office/word/2010/wordprocessingShape" mc:Ignorable="w14 w15 wp14">
-  <w15:person w15:author="Michael Jacobson">
-    <w15:presenceInfo w15:providerId="None" w15:userId="Michael Jacobson"/>
-  </w15:person>
-</w15:people>
 </file>
 
 <file path=word/styles.xml><?xml version="1.0" encoding="utf-8"?>

</xml_diff>

<commit_message>
edits from 2/22/18 meeting
</commit_message>
<xml_diff>
--- a/ProjectDocuments/Open Source Message Switch Project Charter.docx
+++ b/ProjectDocuments/Open Source Message Switch Project Charter.docx
@@ -1262,6 +1262,27 @@
         <w:rPr>
           <w:rFonts w:asciiTheme="majorBidi" w:hAnsiTheme="majorBidi" w:cstheme="majorBidi"/>
         </w:rPr>
+        <w:t>Administrative Messages</w:t>
+      </w:r>
+    </w:p>
+    <w:p>
+      <w:pPr>
+        <w:pStyle w:val="ListParagraph"/>
+        <w:widowControl w:val="0"/>
+        <w:numPr>
+          <w:ilvl w:val="0"/>
+          <w:numId w:val="3"/>
+        </w:numPr>
+        <w:spacing w:line="240" w:lineRule="atLeast"/>
+        <w:contextualSpacing w:val="0"/>
+        <w:rPr>
+          <w:rFonts w:asciiTheme="majorBidi" w:hAnsiTheme="majorBidi" w:cstheme="majorBidi"/>
+        </w:rPr>
+      </w:pPr>
+      <w:r>
+        <w:rPr>
+          <w:rFonts w:asciiTheme="majorBidi" w:hAnsiTheme="majorBidi" w:cstheme="majorBidi"/>
+        </w:rPr>
         <w:t>Other (e.g. Sex Offender Registry, watch list</w:t>
       </w:r>
       <w:r>
@@ -1299,7 +1320,6 @@
           <w:iCs/>
           <w:color w:val="000000" w:themeColor="text1"/>
         </w:rPr>
-        <w:lastRenderedPageBreak/>
         <w:t xml:space="preserve">The following related activities </w:t>
       </w:r>
       <w:r>
@@ -1401,6 +1421,34 @@
     </w:p>
     <w:p>
       <w:pPr>
+        <w:pStyle w:val="ListParagraph"/>
+        <w:numPr>
+          <w:ilvl w:val="0"/>
+          <w:numId w:val="14"/>
+        </w:numPr>
+        <w:spacing w:line="288" w:lineRule="auto"/>
+        <w:rPr>
+          <w:iCs/>
+          <w:color w:val="000000" w:themeColor="text1"/>
+        </w:rPr>
+      </w:pPr>
+      <w:r>
+        <w:t xml:space="preserve">User management and user account management is not </w:t>
+      </w:r>
+      <w:r>
+        <w:t xml:space="preserve">part of this project. However, we will create </w:t>
+      </w:r>
+      <w:proofErr w:type="spellStart"/>
+      <w:r>
+        <w:t>IdP</w:t>
+      </w:r>
+      <w:proofErr w:type="spellEnd"/>
+      <w:r>
+        <w:t xml:space="preserve"> capabilities to prove the rules and policies for access control. </w:t>
+      </w:r>
+    </w:p>
+    <w:p>
+      <w:pPr>
         <w:rPr>
           <w:rFonts w:ascii="Arial" w:hAnsi="Arial" w:cs="Arial"/>
           <w:b/>
@@ -1484,6 +1532,8 @@
       <w:r>
         <w:t>authenticate and authorize users;</w:t>
       </w:r>
+      <w:bookmarkStart w:id="0" w:name="_GoBack"/>
+      <w:bookmarkEnd w:id="0"/>
     </w:p>
     <w:p>
       <w:pPr>
@@ -1708,6 +1758,7 @@
         </w:numPr>
       </w:pPr>
       <w:r>
+        <w:lastRenderedPageBreak/>
         <w:t>The OSMS provides security and reliability. The message switch must be able to meet CJIS security requirements at a minimum, provide high reliability, and guarantee message integrity and delivery.</w:t>
       </w:r>
     </w:p>
@@ -1764,7 +1815,6 @@
         </w:numPr>
       </w:pPr>
       <w:r>
-        <w:lastRenderedPageBreak/>
         <w:t>The message switch administrative software will include the capability to control access to users and devices, provide audit reports from the system and transaction logs, detect and resolve message errors, and monitor system performance and functionality.</w:t>
       </w:r>
     </w:p>
@@ -2130,6 +2180,7 @@
         </w:numPr>
       </w:pPr>
       <w:r>
+        <w:lastRenderedPageBreak/>
         <w:t>The project has experienced significant delays due to the g</w:t>
       </w:r>
       <w:r>
@@ -2810,6 +2861,7 @@
         <w:rPr>
           <w:color w:val="000000" w:themeColor="text1"/>
         </w:rPr>
+        <w:lastRenderedPageBreak/>
         <w:t xml:space="preserve">Subject Matter Experts: </w:t>
       </w:r>
       <w:r>
@@ -2946,7 +2998,6 @@
         <w:rPr>
           <w:color w:val="000000" w:themeColor="text1"/>
         </w:rPr>
-        <w:lastRenderedPageBreak/>
         <w:t>Developers: SEARCH, GCOM,</w:t>
       </w:r>
       <w:r>
@@ -4339,6 +4390,7 @@
                 <w:sz w:val="22"/>
                 <w:szCs w:val="22"/>
               </w:rPr>
+              <w:lastRenderedPageBreak/>
               <w:t>Funding Bodies</w:t>
             </w:r>
           </w:p>
@@ -6111,6 +6163,7 @@
                 <w:sz w:val="20"/>
                 <w:szCs w:val="20"/>
               </w:rPr>
+              <w:lastRenderedPageBreak/>
               <w:t xml:space="preserve">F. Other Expense </w:t>
             </w:r>
           </w:p>
@@ -6545,7 +6598,6 @@
         </w:numPr>
       </w:pPr>
       <w:r>
-        <w:lastRenderedPageBreak/>
         <w:t>authenticate and authorize users;</w:t>
       </w:r>
     </w:p>
@@ -6582,12 +6634,7 @@
         </w:numPr>
       </w:pPr>
       <w:r>
-        <w:t>provide connectivity to remote systems</w:t>
-      </w:r>
-      <w:bookmarkStart w:id="0" w:name="_GoBack"/>
-      <w:bookmarkEnd w:id="0"/>
-      <w:r>
-        <w:t xml:space="preserve">; </w:t>
+        <w:t xml:space="preserve">provide connectivity to remote systems; </w:t>
       </w:r>
     </w:p>
     <w:p>

</xml_diff>